<commit_message>
put comment on cnr below text areas, updated project diary.
</commit_message>
<xml_diff>
--- a/docs/project_diary.docx
+++ b/docs/project_diary.docx
@@ -17,7 +17,7 @@
     </w:p>
     <w:p>
       <w:r>
-        <w:t>4.12.2018</w:t>
+        <w:t>4.12</w:t>
       </w:r>
     </w:p>
     <w:p>
@@ -31,6 +31,26 @@
       <w:proofErr w:type="spellEnd"/>
       <w:r>
         <w:t xml:space="preserve"> stylesheets, made git repository. </w:t>
+      </w:r>
+    </w:p>
+    <w:p>
+      <w:r>
+        <w:t>5.12</w:t>
+      </w:r>
+    </w:p>
+    <w:p>
+      <w:r>
+        <w:t>Created cnr.html and cnr.css files, started working on the number base conversion program</w:t>
+      </w:r>
+    </w:p>
+    <w:p>
+      <w:r>
+        <w:t>6.12</w:t>
+      </w:r>
+    </w:p>
+    <w:p>
+      <w:r>
+        <w:t xml:space="preserve">Got number base conversion to working order, worked more on the conversion page UI. </w:t>
       </w:r>
       <w:bookmarkStart w:id="0" w:name="_GoBack"/>
       <w:bookmarkEnd w:id="0"/>

</xml_diff>